<commit_message>
document updated + tutorial images/ideas
</commit_message>
<xml_diff>
--- a/Documents/Ryhmä flamingon dokumentointi (Autosaved).docx
+++ b/Documents/Ryhmä flamingon dokumentointi (Autosaved).docx
@@ -2962,6 +2962,9 @@
       <w:r>
         <w:t>äänikirjastoa päivitetty</w:t>
       </w:r>
+      <w:r>
+        <w:t xml:space="preserve"> + lisää ääniä</w:t>
+      </w:r>
     </w:p>
     <w:p>
       <w:pPr>
@@ -2983,6 +2986,122 @@
           <w:numId w:val="2"/>
         </w:numPr>
       </w:pPr>
+      <w:r>
+        <w:t>menu tekstit päivitetty</w:t>
+      </w:r>
+    </w:p>
+    <w:p>
+      <w:pPr>
+        <w:pStyle w:val="ListParagraph"/>
+        <w:numPr>
+          <w:ilvl w:val="0"/>
+          <w:numId w:val="2"/>
+        </w:numPr>
+      </w:pPr>
+      <w:r>
+        <w:t>pistelista lisätty</w:t>
+      </w:r>
+    </w:p>
+    <w:p>
+      <w:pPr>
+        <w:pStyle w:val="ListParagraph"/>
+        <w:numPr>
+          <w:ilvl w:val="0"/>
+          <w:numId w:val="2"/>
+        </w:numPr>
+      </w:pPr>
+      <w:r>
+        <w:t>sulka-partikkeli lisätty poikasten kuolemaan</w:t>
+      </w:r>
+    </w:p>
+    <w:p/>
+    <w:p>
+      <w:r>
+        <w:t>Heinäkuu 18 2013</w:t>
+      </w:r>
+    </w:p>
+    <w:p>
+      <w:pPr>
+        <w:pStyle w:val="ListParagraph"/>
+        <w:numPr>
+          <w:ilvl w:val="0"/>
+          <w:numId w:val="3"/>
+        </w:numPr>
+      </w:pPr>
+      <w:proofErr w:type="spellStart"/>
+      <w:r>
+        <w:t>gui:ta</w:t>
+      </w:r>
+      <w:proofErr w:type="spellEnd"/>
+      <w:r>
+        <w:t xml:space="preserve"> ja </w:t>
+      </w:r>
+      <w:proofErr w:type="spellStart"/>
+      <w:r>
+        <w:t>nest:iä</w:t>
+      </w:r>
+      <w:proofErr w:type="spellEnd"/>
+      <w:r>
+        <w:t xml:space="preserve"> </w:t>
+      </w:r>
+      <w:proofErr w:type="spellStart"/>
+      <w:r>
+        <w:t>fixattu</w:t>
+      </w:r>
+      <w:proofErr w:type="spellEnd"/>
+    </w:p>
+    <w:p>
+      <w:pPr>
+        <w:pStyle w:val="ListParagraph"/>
+        <w:numPr>
+          <w:ilvl w:val="0"/>
+          <w:numId w:val="3"/>
+        </w:numPr>
+      </w:pPr>
+      <w:r>
+        <w:t>lisää grafiikkaa</w:t>
+      </w:r>
+    </w:p>
+    <w:p>
+      <w:pPr>
+        <w:pStyle w:val="ListParagraph"/>
+        <w:numPr>
+          <w:ilvl w:val="0"/>
+          <w:numId w:val="3"/>
+        </w:numPr>
+      </w:pPr>
+      <w:r>
+        <w:t>peli ikoni lisätty</w:t>
+      </w:r>
+    </w:p>
+    <w:p>
+      <w:pPr>
+        <w:pStyle w:val="ListParagraph"/>
+        <w:numPr>
+          <w:ilvl w:val="0"/>
+          <w:numId w:val="3"/>
+        </w:numPr>
+      </w:pPr>
+      <w:proofErr w:type="spellStart"/>
+      <w:r>
+        <w:t>debuggia</w:t>
+      </w:r>
+      <w:proofErr w:type="spellEnd"/>
+      <w:r>
+        <w:t xml:space="preserve"> muutettu</w:t>
+      </w:r>
+    </w:p>
+    <w:p>
+      <w:pPr>
+        <w:pStyle w:val="ListParagraph"/>
+        <w:numPr>
+          <w:ilvl w:val="0"/>
+          <w:numId w:val="3"/>
+        </w:numPr>
+      </w:pPr>
+      <w:r>
+        <w:t>koodin fixailua</w:t>
+      </w:r>
       <w:bookmarkStart w:id="0" w:name="_GoBack"/>
       <w:bookmarkEnd w:id="0"/>
     </w:p>
@@ -3111,9 +3230,9 @@
     </w:lvl>
   </w:abstractNum>
   <w:abstractNum w:abstractNumId="1">
-    <w:nsid w:val="728C24AA"/>
+    <w:nsid w:val="643514B3"/>
     <w:multiLevelType w:val="hybridMultilevel"/>
-    <w:tmpl w:val="2E9440DA"/>
+    <w:tmpl w:val="9710C8CC"/>
     <w:lvl w:ilvl="0" w:tplc="4AFAD4B2">
       <w:numFmt w:val="bullet"/>
       <w:lvlText w:val="-"/>
@@ -3222,11 +3341,126 @@
       </w:rPr>
     </w:lvl>
   </w:abstractNum>
+  <w:abstractNum w:abstractNumId="2">
+    <w:nsid w:val="728C24AA"/>
+    <w:multiLevelType w:val="hybridMultilevel"/>
+    <w:tmpl w:val="2E9440DA"/>
+    <w:lvl w:ilvl="0" w:tplc="4AFAD4B2">
+      <w:numFmt w:val="bullet"/>
+      <w:lvlText w:val="-"/>
+      <w:lvlJc w:val="left"/>
+      <w:pPr>
+        <w:ind w:left="720" w:hanging="360"/>
+      </w:pPr>
+      <w:rPr>
+        <w:rFonts w:ascii="Calibri" w:eastAsiaTheme="minorHAnsi" w:hAnsi="Calibri" w:cstheme="minorBidi" w:hint="default"/>
+      </w:rPr>
+    </w:lvl>
+    <w:lvl w:ilvl="1" w:tplc="040B0003" w:tentative="1">
+      <w:start w:val="1"/>
+      <w:numFmt w:val="bullet"/>
+      <w:lvlText w:val="o"/>
+      <w:lvlJc w:val="left"/>
+      <w:pPr>
+        <w:ind w:left="1440" w:hanging="360"/>
+      </w:pPr>
+      <w:rPr>
+        <w:rFonts w:ascii="Courier New" w:hAnsi="Courier New" w:cs="Courier New" w:hint="default"/>
+      </w:rPr>
+    </w:lvl>
+    <w:lvl w:ilvl="2" w:tplc="040B0005" w:tentative="1">
+      <w:start w:val="1"/>
+      <w:numFmt w:val="bullet"/>
+      <w:lvlText w:val=""/>
+      <w:lvlJc w:val="left"/>
+      <w:pPr>
+        <w:ind w:left="2160" w:hanging="360"/>
+      </w:pPr>
+      <w:rPr>
+        <w:rFonts w:ascii="Wingdings" w:hAnsi="Wingdings" w:hint="default"/>
+      </w:rPr>
+    </w:lvl>
+    <w:lvl w:ilvl="3" w:tplc="040B0001" w:tentative="1">
+      <w:start w:val="1"/>
+      <w:numFmt w:val="bullet"/>
+      <w:lvlText w:val=""/>
+      <w:lvlJc w:val="left"/>
+      <w:pPr>
+        <w:ind w:left="2880" w:hanging="360"/>
+      </w:pPr>
+      <w:rPr>
+        <w:rFonts w:ascii="Symbol" w:hAnsi="Symbol" w:hint="default"/>
+      </w:rPr>
+    </w:lvl>
+    <w:lvl w:ilvl="4" w:tplc="040B0003" w:tentative="1">
+      <w:start w:val="1"/>
+      <w:numFmt w:val="bullet"/>
+      <w:lvlText w:val="o"/>
+      <w:lvlJc w:val="left"/>
+      <w:pPr>
+        <w:ind w:left="3600" w:hanging="360"/>
+      </w:pPr>
+      <w:rPr>
+        <w:rFonts w:ascii="Courier New" w:hAnsi="Courier New" w:cs="Courier New" w:hint="default"/>
+      </w:rPr>
+    </w:lvl>
+    <w:lvl w:ilvl="5" w:tplc="040B0005" w:tentative="1">
+      <w:start w:val="1"/>
+      <w:numFmt w:val="bullet"/>
+      <w:lvlText w:val=""/>
+      <w:lvlJc w:val="left"/>
+      <w:pPr>
+        <w:ind w:left="4320" w:hanging="360"/>
+      </w:pPr>
+      <w:rPr>
+        <w:rFonts w:ascii="Wingdings" w:hAnsi="Wingdings" w:hint="default"/>
+      </w:rPr>
+    </w:lvl>
+    <w:lvl w:ilvl="6" w:tplc="040B0001" w:tentative="1">
+      <w:start w:val="1"/>
+      <w:numFmt w:val="bullet"/>
+      <w:lvlText w:val=""/>
+      <w:lvlJc w:val="left"/>
+      <w:pPr>
+        <w:ind w:left="5040" w:hanging="360"/>
+      </w:pPr>
+      <w:rPr>
+        <w:rFonts w:ascii="Symbol" w:hAnsi="Symbol" w:hint="default"/>
+      </w:rPr>
+    </w:lvl>
+    <w:lvl w:ilvl="7" w:tplc="040B0003" w:tentative="1">
+      <w:start w:val="1"/>
+      <w:numFmt w:val="bullet"/>
+      <w:lvlText w:val="o"/>
+      <w:lvlJc w:val="left"/>
+      <w:pPr>
+        <w:ind w:left="5760" w:hanging="360"/>
+      </w:pPr>
+      <w:rPr>
+        <w:rFonts w:ascii="Courier New" w:hAnsi="Courier New" w:cs="Courier New" w:hint="default"/>
+      </w:rPr>
+    </w:lvl>
+    <w:lvl w:ilvl="8" w:tplc="040B0005" w:tentative="1">
+      <w:start w:val="1"/>
+      <w:numFmt w:val="bullet"/>
+      <w:lvlText w:val=""/>
+      <w:lvlJc w:val="left"/>
+      <w:pPr>
+        <w:ind w:left="6480" w:hanging="360"/>
+      </w:pPr>
+      <w:rPr>
+        <w:rFonts w:ascii="Wingdings" w:hAnsi="Wingdings" w:hint="default"/>
+      </w:rPr>
+    </w:lvl>
+  </w:abstractNum>
   <w:num w:numId="1">
-    <w:abstractNumId w:val="1"/>
+    <w:abstractNumId w:val="2"/>
   </w:num>
   <w:num w:numId="2">
     <w:abstractNumId w:val="0"/>
+  </w:num>
+  <w:num w:numId="3">
+    <w:abstractNumId w:val="1"/>
   </w:num>
 </w:numbering>
 </file>

</xml_diff>

<commit_message>
memory leaks fixed + document updated
</commit_message>
<xml_diff>
--- a/Documents/Ryhmä flamingon dokumentointi (Autosaved).docx
+++ b/Documents/Ryhmä flamingon dokumentointi (Autosaved).docx
@@ -3100,8 +3100,191 @@
         </w:numPr>
       </w:pPr>
       <w:r>
-        <w:t>koodin fixailua</w:t>
-      </w:r>
+        <w:t xml:space="preserve">koodin </w:t>
+      </w:r>
+      <w:proofErr w:type="spellStart"/>
+      <w:r>
+        <w:t>fixailua</w:t>
+      </w:r>
+      <w:proofErr w:type="spellEnd"/>
+    </w:p>
+    <w:p>
+      <w:pPr>
+        <w:pStyle w:val="ListParagraph"/>
+        <w:numPr>
+          <w:ilvl w:val="0"/>
+          <w:numId w:val="3"/>
+        </w:numPr>
+      </w:pPr>
+      <w:r>
+        <w:t>menu ja logo sijaintia muuteltu</w:t>
+      </w:r>
+    </w:p>
+    <w:p>
+      <w:pPr>
+        <w:pStyle w:val="ListParagraph"/>
+        <w:numPr>
+          <w:ilvl w:val="0"/>
+          <w:numId w:val="3"/>
+        </w:numPr>
+      </w:pPr>
+      <w:r>
+        <w:t xml:space="preserve">vihollisen kuolin partikkelit ja kulku </w:t>
+      </w:r>
+      <w:proofErr w:type="spellStart"/>
+      <w:r>
+        <w:t>logiiggaa</w:t>
+      </w:r>
+      <w:proofErr w:type="spellEnd"/>
+      <w:r>
+        <w:t xml:space="preserve"> muutettu</w:t>
+      </w:r>
+    </w:p>
+    <w:p>
+      <w:pPr>
+        <w:pStyle w:val="ListParagraph"/>
+        <w:numPr>
+          <w:ilvl w:val="0"/>
+          <w:numId w:val="3"/>
+        </w:numPr>
+      </w:pPr>
+      <w:r>
+        <w:t>esineet voi pudottaa takaisin veteen</w:t>
+      </w:r>
+    </w:p>
+    <w:p>
+      <w:pPr>
+        <w:pStyle w:val="ListParagraph"/>
+        <w:numPr>
+          <w:ilvl w:val="0"/>
+          <w:numId w:val="3"/>
+        </w:numPr>
+      </w:pPr>
+      <w:r>
+        <w:t xml:space="preserve">music </w:t>
+      </w:r>
+      <w:proofErr w:type="spellStart"/>
+      <w:r>
+        <w:t>fixed</w:t>
+      </w:r>
+      <w:proofErr w:type="spellEnd"/>
+    </w:p>
+    <w:p/>
+    <w:p/>
+    <w:p>
+      <w:r>
+        <w:lastRenderedPageBreak/>
+        <w:t>Heinäkuu 19 2013</w:t>
+      </w:r>
+    </w:p>
+    <w:p>
+      <w:pPr>
+        <w:pStyle w:val="ListParagraph"/>
+        <w:numPr>
+          <w:ilvl w:val="0"/>
+          <w:numId w:val="5"/>
+        </w:numPr>
+      </w:pPr>
+      <w:r>
+        <w:t xml:space="preserve">koodia </w:t>
+      </w:r>
+      <w:proofErr w:type="spellStart"/>
+      <w:r>
+        <w:t>fixailtu</w:t>
+      </w:r>
+      <w:proofErr w:type="spellEnd"/>
+    </w:p>
+    <w:p>
+      <w:pPr>
+        <w:pStyle w:val="ListParagraph"/>
+        <w:numPr>
+          <w:ilvl w:val="0"/>
+          <w:numId w:val="5"/>
+        </w:numPr>
+      </w:pPr>
+      <w:proofErr w:type="spellStart"/>
+      <w:r>
+        <w:t>tutoriaalia</w:t>
+      </w:r>
+      <w:proofErr w:type="spellEnd"/>
+      <w:r>
+        <w:t xml:space="preserve"> päivitetty</w:t>
+      </w:r>
+    </w:p>
+    <w:p>
+      <w:pPr>
+        <w:pStyle w:val="ListParagraph"/>
+        <w:numPr>
+          <w:ilvl w:val="0"/>
+          <w:numId w:val="5"/>
+        </w:numPr>
+      </w:pPr>
+      <w:proofErr w:type="spellStart"/>
+      <w:r>
+        <w:t>tutoriaali</w:t>
+      </w:r>
+      <w:proofErr w:type="spellEnd"/>
+      <w:r>
+        <w:t xml:space="preserve"> valmis</w:t>
+      </w:r>
+    </w:p>
+    <w:p>
+      <w:pPr>
+        <w:pStyle w:val="ListParagraph"/>
+        <w:numPr>
+          <w:ilvl w:val="0"/>
+          <w:numId w:val="5"/>
+        </w:numPr>
+      </w:pPr>
+      <w:r>
+        <w:t xml:space="preserve">lisää </w:t>
+      </w:r>
+      <w:proofErr w:type="spellStart"/>
+      <w:r>
+        <w:t>tutoriaali</w:t>
+      </w:r>
+      <w:proofErr w:type="spellEnd"/>
+      <w:r>
+        <w:t xml:space="preserve"> muokkausta</w:t>
+      </w:r>
+    </w:p>
+    <w:p>
+      <w:pPr>
+        <w:pStyle w:val="ListParagraph"/>
+        <w:numPr>
+          <w:ilvl w:val="0"/>
+          <w:numId w:val="5"/>
+        </w:numPr>
+      </w:pPr>
+      <w:r>
+        <w:t xml:space="preserve">koodin </w:t>
+      </w:r>
+      <w:proofErr w:type="spellStart"/>
+      <w:r>
+        <w:t>fixailua</w:t>
+      </w:r>
+      <w:proofErr w:type="spellEnd"/>
+    </w:p>
+    <w:p>
+      <w:pPr>
+        <w:pStyle w:val="ListParagraph"/>
+        <w:numPr>
+          <w:ilvl w:val="0"/>
+          <w:numId w:val="5"/>
+        </w:numPr>
+      </w:pPr>
+      <w:r>
+        <w:t>muistivuotoja korjailtu</w:t>
+      </w:r>
+    </w:p>
+    <w:p>
+      <w:pPr>
+        <w:pStyle w:val="ListParagraph"/>
+        <w:numPr>
+          <w:ilvl w:val="0"/>
+          <w:numId w:val="5"/>
+        </w:numPr>
+      </w:pPr>
       <w:bookmarkStart w:id="0" w:name="_GoBack"/>
       <w:bookmarkEnd w:id="0"/>
     </w:p>
@@ -3230,6 +3413,230 @@
     </w:lvl>
   </w:abstractNum>
   <w:abstractNum w:abstractNumId="1">
+    <w:nsid w:val="1AC827F8"/>
+    <w:multiLevelType w:val="hybridMultilevel"/>
+    <w:tmpl w:val="37260F52"/>
+    <w:lvl w:ilvl="0" w:tplc="4AFAD4B2">
+      <w:numFmt w:val="bullet"/>
+      <w:lvlText w:val="-"/>
+      <w:lvlJc w:val="left"/>
+      <w:pPr>
+        <w:ind w:left="720" w:hanging="360"/>
+      </w:pPr>
+      <w:rPr>
+        <w:rFonts w:ascii="Calibri" w:eastAsiaTheme="minorHAnsi" w:hAnsi="Calibri" w:cstheme="minorBidi" w:hint="default"/>
+      </w:rPr>
+    </w:lvl>
+    <w:lvl w:ilvl="1" w:tplc="040B0003" w:tentative="1">
+      <w:start w:val="1"/>
+      <w:numFmt w:val="bullet"/>
+      <w:lvlText w:val="o"/>
+      <w:lvlJc w:val="left"/>
+      <w:pPr>
+        <w:ind w:left="1440" w:hanging="360"/>
+      </w:pPr>
+      <w:rPr>
+        <w:rFonts w:ascii="Courier New" w:hAnsi="Courier New" w:cs="Courier New" w:hint="default"/>
+      </w:rPr>
+    </w:lvl>
+    <w:lvl w:ilvl="2" w:tplc="040B0005" w:tentative="1">
+      <w:start w:val="1"/>
+      <w:numFmt w:val="bullet"/>
+      <w:lvlText w:val=""/>
+      <w:lvlJc w:val="left"/>
+      <w:pPr>
+        <w:ind w:left="2160" w:hanging="360"/>
+      </w:pPr>
+      <w:rPr>
+        <w:rFonts w:ascii="Wingdings" w:hAnsi="Wingdings" w:hint="default"/>
+      </w:rPr>
+    </w:lvl>
+    <w:lvl w:ilvl="3" w:tplc="040B0001" w:tentative="1">
+      <w:start w:val="1"/>
+      <w:numFmt w:val="bullet"/>
+      <w:lvlText w:val=""/>
+      <w:lvlJc w:val="left"/>
+      <w:pPr>
+        <w:ind w:left="2880" w:hanging="360"/>
+      </w:pPr>
+      <w:rPr>
+        <w:rFonts w:ascii="Symbol" w:hAnsi="Symbol" w:hint="default"/>
+      </w:rPr>
+    </w:lvl>
+    <w:lvl w:ilvl="4" w:tplc="040B0003" w:tentative="1">
+      <w:start w:val="1"/>
+      <w:numFmt w:val="bullet"/>
+      <w:lvlText w:val="o"/>
+      <w:lvlJc w:val="left"/>
+      <w:pPr>
+        <w:ind w:left="3600" w:hanging="360"/>
+      </w:pPr>
+      <w:rPr>
+        <w:rFonts w:ascii="Courier New" w:hAnsi="Courier New" w:cs="Courier New" w:hint="default"/>
+      </w:rPr>
+    </w:lvl>
+    <w:lvl w:ilvl="5" w:tplc="040B0005" w:tentative="1">
+      <w:start w:val="1"/>
+      <w:numFmt w:val="bullet"/>
+      <w:lvlText w:val=""/>
+      <w:lvlJc w:val="left"/>
+      <w:pPr>
+        <w:ind w:left="4320" w:hanging="360"/>
+      </w:pPr>
+      <w:rPr>
+        <w:rFonts w:ascii="Wingdings" w:hAnsi="Wingdings" w:hint="default"/>
+      </w:rPr>
+    </w:lvl>
+    <w:lvl w:ilvl="6" w:tplc="040B0001" w:tentative="1">
+      <w:start w:val="1"/>
+      <w:numFmt w:val="bullet"/>
+      <w:lvlText w:val=""/>
+      <w:lvlJc w:val="left"/>
+      <w:pPr>
+        <w:ind w:left="5040" w:hanging="360"/>
+      </w:pPr>
+      <w:rPr>
+        <w:rFonts w:ascii="Symbol" w:hAnsi="Symbol" w:hint="default"/>
+      </w:rPr>
+    </w:lvl>
+    <w:lvl w:ilvl="7" w:tplc="040B0003" w:tentative="1">
+      <w:start w:val="1"/>
+      <w:numFmt w:val="bullet"/>
+      <w:lvlText w:val="o"/>
+      <w:lvlJc w:val="left"/>
+      <w:pPr>
+        <w:ind w:left="5760" w:hanging="360"/>
+      </w:pPr>
+      <w:rPr>
+        <w:rFonts w:ascii="Courier New" w:hAnsi="Courier New" w:cs="Courier New" w:hint="default"/>
+      </w:rPr>
+    </w:lvl>
+    <w:lvl w:ilvl="8" w:tplc="040B0005" w:tentative="1">
+      <w:start w:val="1"/>
+      <w:numFmt w:val="bullet"/>
+      <w:lvlText w:val=""/>
+      <w:lvlJc w:val="left"/>
+      <w:pPr>
+        <w:ind w:left="6480" w:hanging="360"/>
+      </w:pPr>
+      <w:rPr>
+        <w:rFonts w:ascii="Wingdings" w:hAnsi="Wingdings" w:hint="default"/>
+      </w:rPr>
+    </w:lvl>
+  </w:abstractNum>
+  <w:abstractNum w:abstractNumId="2">
+    <w:nsid w:val="40C749E9"/>
+    <w:multiLevelType w:val="hybridMultilevel"/>
+    <w:tmpl w:val="5F40A676"/>
+    <w:lvl w:ilvl="0" w:tplc="4AFAD4B2">
+      <w:numFmt w:val="bullet"/>
+      <w:lvlText w:val="-"/>
+      <w:lvlJc w:val="left"/>
+      <w:pPr>
+        <w:ind w:left="1440" w:hanging="360"/>
+      </w:pPr>
+      <w:rPr>
+        <w:rFonts w:ascii="Calibri" w:eastAsiaTheme="minorHAnsi" w:hAnsi="Calibri" w:cstheme="minorBidi" w:hint="default"/>
+      </w:rPr>
+    </w:lvl>
+    <w:lvl w:ilvl="1" w:tplc="040B0003" w:tentative="1">
+      <w:start w:val="1"/>
+      <w:numFmt w:val="bullet"/>
+      <w:lvlText w:val="o"/>
+      <w:lvlJc w:val="left"/>
+      <w:pPr>
+        <w:ind w:left="2160" w:hanging="360"/>
+      </w:pPr>
+      <w:rPr>
+        <w:rFonts w:ascii="Courier New" w:hAnsi="Courier New" w:cs="Courier New" w:hint="default"/>
+      </w:rPr>
+    </w:lvl>
+    <w:lvl w:ilvl="2" w:tplc="040B0005" w:tentative="1">
+      <w:start w:val="1"/>
+      <w:numFmt w:val="bullet"/>
+      <w:lvlText w:val=""/>
+      <w:lvlJc w:val="left"/>
+      <w:pPr>
+        <w:ind w:left="2880" w:hanging="360"/>
+      </w:pPr>
+      <w:rPr>
+        <w:rFonts w:ascii="Wingdings" w:hAnsi="Wingdings" w:hint="default"/>
+      </w:rPr>
+    </w:lvl>
+    <w:lvl w:ilvl="3" w:tplc="040B0001" w:tentative="1">
+      <w:start w:val="1"/>
+      <w:numFmt w:val="bullet"/>
+      <w:lvlText w:val=""/>
+      <w:lvlJc w:val="left"/>
+      <w:pPr>
+        <w:ind w:left="3600" w:hanging="360"/>
+      </w:pPr>
+      <w:rPr>
+        <w:rFonts w:ascii="Symbol" w:hAnsi="Symbol" w:hint="default"/>
+      </w:rPr>
+    </w:lvl>
+    <w:lvl w:ilvl="4" w:tplc="040B0003" w:tentative="1">
+      <w:start w:val="1"/>
+      <w:numFmt w:val="bullet"/>
+      <w:lvlText w:val="o"/>
+      <w:lvlJc w:val="left"/>
+      <w:pPr>
+        <w:ind w:left="4320" w:hanging="360"/>
+      </w:pPr>
+      <w:rPr>
+        <w:rFonts w:ascii="Courier New" w:hAnsi="Courier New" w:cs="Courier New" w:hint="default"/>
+      </w:rPr>
+    </w:lvl>
+    <w:lvl w:ilvl="5" w:tplc="040B0005" w:tentative="1">
+      <w:start w:val="1"/>
+      <w:numFmt w:val="bullet"/>
+      <w:lvlText w:val=""/>
+      <w:lvlJc w:val="left"/>
+      <w:pPr>
+        <w:ind w:left="5040" w:hanging="360"/>
+      </w:pPr>
+      <w:rPr>
+        <w:rFonts w:ascii="Wingdings" w:hAnsi="Wingdings" w:hint="default"/>
+      </w:rPr>
+    </w:lvl>
+    <w:lvl w:ilvl="6" w:tplc="040B0001" w:tentative="1">
+      <w:start w:val="1"/>
+      <w:numFmt w:val="bullet"/>
+      <w:lvlText w:val=""/>
+      <w:lvlJc w:val="left"/>
+      <w:pPr>
+        <w:ind w:left="5760" w:hanging="360"/>
+      </w:pPr>
+      <w:rPr>
+        <w:rFonts w:ascii="Symbol" w:hAnsi="Symbol" w:hint="default"/>
+      </w:rPr>
+    </w:lvl>
+    <w:lvl w:ilvl="7" w:tplc="040B0003" w:tentative="1">
+      <w:start w:val="1"/>
+      <w:numFmt w:val="bullet"/>
+      <w:lvlText w:val="o"/>
+      <w:lvlJc w:val="left"/>
+      <w:pPr>
+        <w:ind w:left="6480" w:hanging="360"/>
+      </w:pPr>
+      <w:rPr>
+        <w:rFonts w:ascii="Courier New" w:hAnsi="Courier New" w:cs="Courier New" w:hint="default"/>
+      </w:rPr>
+    </w:lvl>
+    <w:lvl w:ilvl="8" w:tplc="040B0005" w:tentative="1">
+      <w:start w:val="1"/>
+      <w:numFmt w:val="bullet"/>
+      <w:lvlText w:val=""/>
+      <w:lvlJc w:val="left"/>
+      <w:pPr>
+        <w:ind w:left="7200" w:hanging="360"/>
+      </w:pPr>
+      <w:rPr>
+        <w:rFonts w:ascii="Wingdings" w:hAnsi="Wingdings" w:hint="default"/>
+      </w:rPr>
+    </w:lvl>
+  </w:abstractNum>
+  <w:abstractNum w:abstractNumId="3">
     <w:nsid w:val="643514B3"/>
     <w:multiLevelType w:val="hybridMultilevel"/>
     <w:tmpl w:val="9710C8CC"/>
@@ -3341,7 +3748,7 @@
       </w:rPr>
     </w:lvl>
   </w:abstractNum>
-  <w:abstractNum w:abstractNumId="2">
+  <w:abstractNum w:abstractNumId="4">
     <w:nsid w:val="728C24AA"/>
     <w:multiLevelType w:val="hybridMultilevel"/>
     <w:tmpl w:val="2E9440DA"/>
@@ -3454,13 +3861,19 @@
     </w:lvl>
   </w:abstractNum>
   <w:num w:numId="1">
-    <w:abstractNumId w:val="2"/>
+    <w:abstractNumId w:val="4"/>
   </w:num>
   <w:num w:numId="2">
     <w:abstractNumId w:val="0"/>
   </w:num>
   <w:num w:numId="3">
+    <w:abstractNumId w:val="3"/>
+  </w:num>
+  <w:num w:numId="4">
     <w:abstractNumId w:val="1"/>
+  </w:num>
+  <w:num w:numId="5">
+    <w:abstractNumId w:val="2"/>
   </w:num>
 </w:numbering>
 </file>

</xml_diff>

<commit_message>
warnings fixed + document updated
</commit_message>
<xml_diff>
--- a/Documents/Ryhmä flamingon dokumentointi (Autosaved).docx
+++ b/Documents/Ryhmä flamingon dokumentointi (Autosaved).docx
@@ -2874,13 +2874,8 @@
         </w:numPr>
       </w:pPr>
       <w:r>
-        <w:t xml:space="preserve">koodia </w:t>
-      </w:r>
-      <w:proofErr w:type="spellStart"/>
-      <w:r>
-        <w:t>fixailtu</w:t>
-      </w:r>
-      <w:proofErr w:type="spellEnd"/>
+        <w:t>koodia fixailtu</w:t>
+      </w:r>
     </w:p>
     <w:p>
       <w:pPr>
@@ -3042,13 +3037,8 @@
       </w:r>
       <w:proofErr w:type="spellEnd"/>
       <w:r>
-        <w:t xml:space="preserve"> </w:t>
-      </w:r>
-      <w:proofErr w:type="spellStart"/>
-      <w:r>
-        <w:t>fixattu</w:t>
-      </w:r>
-      <w:proofErr w:type="spellEnd"/>
+        <w:t xml:space="preserve"> fixattu</w:t>
+      </w:r>
     </w:p>
     <w:p>
       <w:pPr>
@@ -3186,13 +3176,8 @@
         </w:numPr>
       </w:pPr>
       <w:r>
-        <w:t xml:space="preserve">koodia </w:t>
-      </w:r>
-      <w:proofErr w:type="spellStart"/>
-      <w:r>
-        <w:t>fixailtu</w:t>
-      </w:r>
-      <w:proofErr w:type="spellEnd"/>
+        <w:t>koodia fixailtu</w:t>
+      </w:r>
     </w:p>
     <w:p>
       <w:pPr>
@@ -3285,8 +3270,86 @@
           <w:numId w:val="5"/>
         </w:numPr>
       </w:pPr>
+      <w:r>
+        <w:t>vihollinen varastaa munia</w:t>
+      </w:r>
+    </w:p>
+    <w:p>
+      <w:pPr>
+        <w:pStyle w:val="ListParagraph"/>
+        <w:numPr>
+          <w:ilvl w:val="0"/>
+          <w:numId w:val="5"/>
+        </w:numPr>
+      </w:pPr>
+      <w:r>
+        <w:t>koodia ajatuskuplaa varten</w:t>
+      </w:r>
       <w:bookmarkStart w:id="0" w:name="_GoBack"/>
       <w:bookmarkEnd w:id="0"/>
+    </w:p>
+    <w:p/>
+    <w:p>
+      <w:r>
+        <w:t>Heinäkuu 20 2013</w:t>
+      </w:r>
+    </w:p>
+    <w:p>
+      <w:pPr>
+        <w:pStyle w:val="ListParagraph"/>
+        <w:numPr>
+          <w:ilvl w:val="0"/>
+          <w:numId w:val="6"/>
+        </w:numPr>
+      </w:pPr>
+      <w:r>
+        <w:t>koodia fixattu</w:t>
+      </w:r>
+    </w:p>
+    <w:p>
+      <w:pPr>
+        <w:pStyle w:val="ListParagraph"/>
+        <w:numPr>
+          <w:ilvl w:val="0"/>
+          <w:numId w:val="6"/>
+        </w:numPr>
+      </w:pPr>
+      <w:r>
+        <w:t>munalaskuri lisätty</w:t>
+      </w:r>
+    </w:p>
+    <w:p>
+      <w:pPr>
+        <w:pStyle w:val="ListParagraph"/>
+        <w:numPr>
+          <w:ilvl w:val="0"/>
+          <w:numId w:val="6"/>
+        </w:numPr>
+      </w:pPr>
+      <w:r>
+        <w:t>pistepartikkeli lisätty</w:t>
+      </w:r>
+    </w:p>
+    <w:p>
+      <w:pPr>
+        <w:pStyle w:val="ListParagraph"/>
+        <w:numPr>
+          <w:ilvl w:val="0"/>
+          <w:numId w:val="6"/>
+        </w:numPr>
+      </w:pPr>
+      <w:r>
+        <w:t>varoitukset korjattu koodista pois</w:t>
+      </w:r>
+    </w:p>
+    <w:p>
+      <w:pPr>
+        <w:pStyle w:val="ListParagraph"/>
+        <w:numPr>
+          <w:ilvl w:val="0"/>
+          <w:numId w:val="6"/>
+        </w:numPr>
+      </w:pPr>
     </w:p>
     <w:sectPr>
       <w:pgSz w:w="11906" w:h="16838"/>
@@ -3637,6 +3700,118 @@
     </w:lvl>
   </w:abstractNum>
   <w:abstractNum w:abstractNumId="3">
+    <w:nsid w:val="4E4629A2"/>
+    <w:multiLevelType w:val="hybridMultilevel"/>
+    <w:tmpl w:val="ED52E312"/>
+    <w:lvl w:ilvl="0" w:tplc="4AFAD4B2">
+      <w:numFmt w:val="bullet"/>
+      <w:lvlText w:val="-"/>
+      <w:lvlJc w:val="left"/>
+      <w:pPr>
+        <w:ind w:left="720" w:hanging="360"/>
+      </w:pPr>
+      <w:rPr>
+        <w:rFonts w:ascii="Calibri" w:eastAsiaTheme="minorHAnsi" w:hAnsi="Calibri" w:cstheme="minorBidi" w:hint="default"/>
+      </w:rPr>
+    </w:lvl>
+    <w:lvl w:ilvl="1" w:tplc="040B0003" w:tentative="1">
+      <w:start w:val="1"/>
+      <w:numFmt w:val="bullet"/>
+      <w:lvlText w:val="o"/>
+      <w:lvlJc w:val="left"/>
+      <w:pPr>
+        <w:ind w:left="1440" w:hanging="360"/>
+      </w:pPr>
+      <w:rPr>
+        <w:rFonts w:ascii="Courier New" w:hAnsi="Courier New" w:cs="Courier New" w:hint="default"/>
+      </w:rPr>
+    </w:lvl>
+    <w:lvl w:ilvl="2" w:tplc="040B0005" w:tentative="1">
+      <w:start w:val="1"/>
+      <w:numFmt w:val="bullet"/>
+      <w:lvlText w:val=""/>
+      <w:lvlJc w:val="left"/>
+      <w:pPr>
+        <w:ind w:left="2160" w:hanging="360"/>
+      </w:pPr>
+      <w:rPr>
+        <w:rFonts w:ascii="Wingdings" w:hAnsi="Wingdings" w:hint="default"/>
+      </w:rPr>
+    </w:lvl>
+    <w:lvl w:ilvl="3" w:tplc="040B0001" w:tentative="1">
+      <w:start w:val="1"/>
+      <w:numFmt w:val="bullet"/>
+      <w:lvlText w:val=""/>
+      <w:lvlJc w:val="left"/>
+      <w:pPr>
+        <w:ind w:left="2880" w:hanging="360"/>
+      </w:pPr>
+      <w:rPr>
+        <w:rFonts w:ascii="Symbol" w:hAnsi="Symbol" w:hint="default"/>
+      </w:rPr>
+    </w:lvl>
+    <w:lvl w:ilvl="4" w:tplc="040B0003" w:tentative="1">
+      <w:start w:val="1"/>
+      <w:numFmt w:val="bullet"/>
+      <w:lvlText w:val="o"/>
+      <w:lvlJc w:val="left"/>
+      <w:pPr>
+        <w:ind w:left="3600" w:hanging="360"/>
+      </w:pPr>
+      <w:rPr>
+        <w:rFonts w:ascii="Courier New" w:hAnsi="Courier New" w:cs="Courier New" w:hint="default"/>
+      </w:rPr>
+    </w:lvl>
+    <w:lvl w:ilvl="5" w:tplc="040B0005" w:tentative="1">
+      <w:start w:val="1"/>
+      <w:numFmt w:val="bullet"/>
+      <w:lvlText w:val=""/>
+      <w:lvlJc w:val="left"/>
+      <w:pPr>
+        <w:ind w:left="4320" w:hanging="360"/>
+      </w:pPr>
+      <w:rPr>
+        <w:rFonts w:ascii="Wingdings" w:hAnsi="Wingdings" w:hint="default"/>
+      </w:rPr>
+    </w:lvl>
+    <w:lvl w:ilvl="6" w:tplc="040B0001" w:tentative="1">
+      <w:start w:val="1"/>
+      <w:numFmt w:val="bullet"/>
+      <w:lvlText w:val=""/>
+      <w:lvlJc w:val="left"/>
+      <w:pPr>
+        <w:ind w:left="5040" w:hanging="360"/>
+      </w:pPr>
+      <w:rPr>
+        <w:rFonts w:ascii="Symbol" w:hAnsi="Symbol" w:hint="default"/>
+      </w:rPr>
+    </w:lvl>
+    <w:lvl w:ilvl="7" w:tplc="040B0003" w:tentative="1">
+      <w:start w:val="1"/>
+      <w:numFmt w:val="bullet"/>
+      <w:lvlText w:val="o"/>
+      <w:lvlJc w:val="left"/>
+      <w:pPr>
+        <w:ind w:left="5760" w:hanging="360"/>
+      </w:pPr>
+      <w:rPr>
+        <w:rFonts w:ascii="Courier New" w:hAnsi="Courier New" w:cs="Courier New" w:hint="default"/>
+      </w:rPr>
+    </w:lvl>
+    <w:lvl w:ilvl="8" w:tplc="040B0005" w:tentative="1">
+      <w:start w:val="1"/>
+      <w:numFmt w:val="bullet"/>
+      <w:lvlText w:val=""/>
+      <w:lvlJc w:val="left"/>
+      <w:pPr>
+        <w:ind w:left="6480" w:hanging="360"/>
+      </w:pPr>
+      <w:rPr>
+        <w:rFonts w:ascii="Wingdings" w:hAnsi="Wingdings" w:hint="default"/>
+      </w:rPr>
+    </w:lvl>
+  </w:abstractNum>
+  <w:abstractNum w:abstractNumId="4">
     <w:nsid w:val="643514B3"/>
     <w:multiLevelType w:val="hybridMultilevel"/>
     <w:tmpl w:val="9710C8CC"/>
@@ -3748,7 +3923,7 @@
       </w:rPr>
     </w:lvl>
   </w:abstractNum>
-  <w:abstractNum w:abstractNumId="4">
+  <w:abstractNum w:abstractNumId="5">
     <w:nsid w:val="728C24AA"/>
     <w:multiLevelType w:val="hybridMultilevel"/>
     <w:tmpl w:val="2E9440DA"/>
@@ -3861,19 +4036,22 @@
     </w:lvl>
   </w:abstractNum>
   <w:num w:numId="1">
-    <w:abstractNumId w:val="4"/>
+    <w:abstractNumId w:val="5"/>
   </w:num>
   <w:num w:numId="2">
     <w:abstractNumId w:val="0"/>
   </w:num>
   <w:num w:numId="3">
-    <w:abstractNumId w:val="3"/>
+    <w:abstractNumId w:val="4"/>
   </w:num>
   <w:num w:numId="4">
     <w:abstractNumId w:val="1"/>
   </w:num>
   <w:num w:numId="5">
     <w:abstractNumId w:val="2"/>
+  </w:num>
+  <w:num w:numId="6">
+    <w:abstractNumId w:val="3"/>
   </w:num>
 </w:numbering>
 </file>

</xml_diff>